<commit_message>
Added database models to spring boot app
</commit_message>
<xml_diff>
--- a/jessner_Projektauftrag_POS_Semesterprojekt.docx
+++ b/jessner_Projektauftrag_POS_Semesterprojekt.docx
@@ -901,6 +901,21 @@
             </w:pPr>
             <w:r>
               <w:t>Funktionierender Server</w:t>
+            </w:r>
+            <w:r>
+              <w:t xml:space="preserve"> </w:t>
+            </w:r>
+          </w:p>
+          <w:p>
+            <w:pPr>
+              <w:pStyle w:val="Listenabsatz"/>
+              <w:numPr>
+                <w:ilvl w:val="0"/>
+                <w:numId w:val="1"/>
+              </w:numPr>
+            </w:pPr>
+            <w:r>
+              <w:t>Implementierte CRUD-Operationen</w:t>
             </w:r>
           </w:p>
           <w:p>
@@ -2190,6 +2205,21 @@
 </file>
 
 <file path=customXml/item1.xml><?xml version="1.0" encoding="utf-8"?>
+<p:properties xmlns:p="http://schemas.microsoft.com/office/2006/metadata/properties" xmlns:xsi="http://www.w3.org/2001/XMLSchema-instance" xmlns:pc="http://schemas.microsoft.com/office/infopath/2007/PartnerControls">
+  <documentManagement/>
+</p:properties>
+</file>
+
+<file path=customXml/item2.xml><?xml version="1.0" encoding="utf-8"?>
+<?mso-contentType ?>
+<FormTemplates xmlns="http://schemas.microsoft.com/sharepoint/v3/contenttype/forms">
+  <Display>DocumentLibraryForm</Display>
+  <Edit>DocumentLibraryForm</Edit>
+  <New>DocumentLibraryForm</New>
+</FormTemplates>
+</file>
+
+<file path=customXml/item3.xml><?xml version="1.0" encoding="utf-8"?>
 <ct:contentTypeSchema xmlns:ct="http://schemas.microsoft.com/office/2006/metadata/contentType" xmlns:ma="http://schemas.microsoft.com/office/2006/metadata/properties/metaAttributes" ct:_="" ma:_="" ma:contentTypeName="Dokument" ma:contentTypeID="0x010100679E54E027D3AB46A0FF4C706F267022" ma:contentTypeVersion="3" ma:contentTypeDescription="Ein neues Dokument erstellen." ma:contentTypeScope="" ma:versionID="244df17c56783f569bbe536b4ea98287">
   <xsd:schema xmlns:xsd="http://www.w3.org/2001/XMLSchema" xmlns:xs="http://www.w3.org/2001/XMLSchema" xmlns:p="http://schemas.microsoft.com/office/2006/metadata/properties" xmlns:ns2="1bac9238-fc5a-4914-99a6-fdbda88374a3" targetNamespace="http://schemas.microsoft.com/office/2006/metadata/properties" ma:root="true" ma:fieldsID="97f64ec659d5a9ce560e6587d66a343b" ns2:_="">
     <xsd:import namespace="1bac9238-fc5a-4914-99a6-fdbda88374a3"/>
@@ -2327,22 +2357,24 @@
 </ct:contentTypeSchema>
 </file>
 
-<file path=customXml/item2.xml><?xml version="1.0" encoding="utf-8"?>
-<?mso-contentType ?>
-<FormTemplates xmlns="http://schemas.microsoft.com/sharepoint/v3/contenttype/forms">
-  <Display>DocumentLibraryForm</Display>
-  <Edit>DocumentLibraryForm</Edit>
-  <New>DocumentLibraryForm</New>
-</FormTemplates>
+<file path=customXml/itemProps1.xml><?xml version="1.0" encoding="utf-8"?>
+<ds:datastoreItem xmlns:ds="http://schemas.openxmlformats.org/officeDocument/2006/customXml" ds:itemID="{05289E6E-6388-41A7-85C2-4918E37C94B4}">
+  <ds:schemaRefs>
+    <ds:schemaRef ds:uri="http://schemas.microsoft.com/office/2006/metadata/properties"/>
+    <ds:schemaRef ds:uri="http://schemas.microsoft.com/office/infopath/2007/PartnerControls"/>
+  </ds:schemaRefs>
+</ds:datastoreItem>
 </file>
 
-<file path=customXml/item3.xml><?xml version="1.0" encoding="utf-8"?>
-<p:properties xmlns:p="http://schemas.microsoft.com/office/2006/metadata/properties" xmlns:xsi="http://www.w3.org/2001/XMLSchema-instance" xmlns:pc="http://schemas.microsoft.com/office/infopath/2007/PartnerControls">
-  <documentManagement/>
-</p:properties>
+<file path=customXml/itemProps2.xml><?xml version="1.0" encoding="utf-8"?>
+<ds:datastoreItem xmlns:ds="http://schemas.openxmlformats.org/officeDocument/2006/customXml" ds:itemID="{40BA930F-2339-49C6-BDF6-3BADA0960921}">
+  <ds:schemaRefs>
+    <ds:schemaRef ds:uri="http://schemas.microsoft.com/sharepoint/v3/contenttype/forms"/>
+  </ds:schemaRefs>
+</ds:datastoreItem>
 </file>
 
-<file path=customXml/itemProps1.xml><?xml version="1.0" encoding="utf-8"?>
+<file path=customXml/itemProps3.xml><?xml version="1.0" encoding="utf-8"?>
 <ds:datastoreItem xmlns:ds="http://schemas.openxmlformats.org/officeDocument/2006/customXml" ds:itemID="{638C7176-F0B0-4252-B2E4-7C3BFD86EBD2}">
   <ds:schemaRefs>
     <ds:schemaRef ds:uri="http://schemas.microsoft.com/office/2006/metadata/contentType"/>
@@ -2358,21 +2390,4 @@
     <ds:schemaRef ds:uri="http://schemas.microsoft.com/internal/obd"/>
   </ds:schemaRefs>
 </ds:datastoreItem>
-</file>
-
-<file path=customXml/itemProps2.xml><?xml version="1.0" encoding="utf-8"?>
-<ds:datastoreItem xmlns:ds="http://schemas.openxmlformats.org/officeDocument/2006/customXml" ds:itemID="{40BA930F-2339-49C6-BDF6-3BADA0960921}">
-  <ds:schemaRefs>
-    <ds:schemaRef ds:uri="http://schemas.microsoft.com/sharepoint/v3/contenttype/forms"/>
-  </ds:schemaRefs>
-</ds:datastoreItem>
-</file>
-
-<file path=customXml/itemProps3.xml><?xml version="1.0" encoding="utf-8"?>
-<ds:datastoreItem xmlns:ds="http://schemas.openxmlformats.org/officeDocument/2006/customXml" ds:itemID="{05289E6E-6388-41A7-85C2-4918E37C94B4}">
-  <ds:schemaRefs>
-    <ds:schemaRef ds:uri="http://schemas.microsoft.com/office/2006/metadata/properties"/>
-    <ds:schemaRef ds:uri="http://schemas.microsoft.com/office/infopath/2007/PartnerControls"/>
-  </ds:schemaRefs>
-</ds:datastoreItem>
 </file>
</xml_diff>